<commit_message>
7/5/18 doc capture, txt added, file deleted
</commit_message>
<xml_diff>
--- a/CurrentWork_Delta/CoreTechTestAutomationStrategy.docx
+++ b/CurrentWork_Delta/CoreTechTestAutomationStrategy.docx
@@ -36,9 +36,8 @@
     </w:p>
     <w:p>
       <w:pPr>
-        <w:jc w:val="center"/>
-        <w:rPr>
-          <w:sz w:val="52"/>
+        <w:rPr>
+          <w:sz w:val="20"/>
         </w:rPr>
       </w:pPr>
     </w:p>
@@ -53,9 +52,470 @@
           <w:sz w:val="20"/>
         </w:rPr>
         <w:t>The CX Test Automation team is focusing in the near team on the following</w:t>
+      </w:r>
+    </w:p>
+    <w:p>
+      <w:pPr>
+        <w:rPr>
+          <w:sz w:val="20"/>
+        </w:rPr>
+      </w:pPr>
+      <w:r>
+        <w:rPr>
+          <w:sz w:val="20"/>
+        </w:rPr>
+        <w:t xml:space="preserve">We have two basic arenas where we are operating </w:t>
+      </w:r>
+    </w:p>
+    <w:p>
+      <w:pPr>
+        <w:pStyle w:val="ListParagraph"/>
+        <w:numPr>
+          <w:ilvl w:val="0"/>
+          <w:numId w:val="2"/>
+        </w:numPr>
+        <w:rPr>
+          <w:sz w:val="20"/>
+        </w:rPr>
+      </w:pPr>
+      <w:r>
+        <w:rPr>
+          <w:sz w:val="20"/>
+        </w:rPr>
+        <w:t>Scheduled or Clock test initiation.</w:t>
+      </w:r>
+    </w:p>
+    <w:p>
+      <w:pPr>
+        <w:pStyle w:val="ListParagraph"/>
+        <w:numPr>
+          <w:ilvl w:val="0"/>
+          <w:numId w:val="2"/>
+        </w:numPr>
+        <w:rPr>
+          <w:sz w:val="20"/>
+        </w:rPr>
+      </w:pPr>
+      <w:r>
+        <w:rPr>
+          <w:sz w:val="20"/>
+        </w:rPr>
+        <w:t>Jenkins Build Pipeline test initiation.</w:t>
+      </w:r>
+    </w:p>
+    <w:p>
+      <w:pPr>
+        <w:rPr>
+          <w:sz w:val="20"/>
+        </w:rPr>
+      </w:pPr>
+    </w:p>
+    <w:p>
+      <w:pPr>
+        <w:rPr>
+          <w:b/>
+          <w:sz w:val="28"/>
+        </w:rPr>
+      </w:pPr>
+      <w:r>
+        <w:rPr>
+          <w:b/>
+          <w:sz w:val="28"/>
+        </w:rPr>
+        <w:t xml:space="preserve">Jenkins Build Pipeline test initiation </w:t>
+      </w:r>
+    </w:p>
+    <w:p>
+      <w:pPr>
+        <w:pStyle w:val="ListParagraph"/>
+        <w:numPr>
+          <w:ilvl w:val="0"/>
+          <w:numId w:val="1"/>
+        </w:numPr>
+        <w:rPr>
+          <w:sz w:val="20"/>
+        </w:rPr>
+      </w:pPr>
+      <w:r>
+        <w:rPr>
+          <w:sz w:val="20"/>
+        </w:rPr>
+        <w:t xml:space="preserve">Our approach is meet Segars’s ask </w:t>
+      </w:r>
+    </w:p>
+    <w:p>
+      <w:pPr>
+        <w:pStyle w:val="ListParagraph"/>
+        <w:numPr>
+          <w:ilvl w:val="0"/>
+          <w:numId w:val="1"/>
+        </w:numPr>
+        <w:rPr>
+          <w:sz w:val="20"/>
+        </w:rPr>
+      </w:pPr>
+      <w:r>
+        <w:rPr>
+          <w:sz w:val="20"/>
+        </w:rPr>
+        <w:t>We will run any automation se</w:t>
+      </w:r>
+      <w:r>
+        <w:rPr>
+          <w:sz w:val="20"/>
+        </w:rPr>
+        <w:t>lection as defined by the build and report back on success or failure</w:t>
+      </w:r>
+    </w:p>
+    <w:p>
+      <w:pPr>
+        <w:pStyle w:val="ListParagraph"/>
+        <w:numPr>
+          <w:ilvl w:val="1"/>
+          <w:numId w:val="1"/>
+        </w:numPr>
+        <w:ind w:left="1260" w:hanging="180"/>
+        <w:rPr>
+          <w:sz w:val="20"/>
+        </w:rPr>
+      </w:pPr>
+      <w:r>
+        <w:rPr>
+          <w:sz w:val="20"/>
+        </w:rPr>
+        <w:t>D</w:t>
+      </w:r>
+      <w:r>
+        <w:rPr>
+          <w:sz w:val="20"/>
+        </w:rPr>
+        <w:t xml:space="preserve">evelopment engineers will control the </w:t>
+      </w:r>
+      <w:r>
+        <w:rPr>
+          <w:sz w:val="20"/>
+        </w:rPr>
+        <w:t>configuration of the test execution</w:t>
+      </w:r>
+    </w:p>
+    <w:p>
+      <w:pPr>
+        <w:pStyle w:val="ListParagraph"/>
+        <w:numPr>
+          <w:ilvl w:val="1"/>
+          <w:numId w:val="1"/>
+        </w:numPr>
+        <w:ind w:left="1260" w:hanging="180"/>
+        <w:rPr>
+          <w:sz w:val="20"/>
+        </w:rPr>
+      </w:pPr>
+      <w:r>
+        <w:rPr>
+          <w:sz w:val="20"/>
+        </w:rPr>
+        <w:t>Engineers</w:t>
+      </w:r>
+      <w:r>
+        <w:rPr>
+          <w:sz w:val="20"/>
+        </w:rPr>
+        <w:t xml:space="preserve"> will update the configuration files so that the build initiated execution covers their work.</w:t>
+      </w:r>
+    </w:p>
+    <w:p>
+      <w:pPr>
+        <w:rPr>
+          <w:sz w:val="20"/>
+        </w:rPr>
+      </w:pPr>
+    </w:p>
+    <w:p>
+      <w:pPr>
+        <w:rPr>
+          <w:sz w:val="28"/>
+        </w:rPr>
+      </w:pPr>
+      <w:r>
+        <w:rPr>
+          <w:b/>
+          <w:sz w:val="28"/>
+        </w:rPr>
+        <w:t>Scheduled or</w:t>
+      </w:r>
+      <w:r>
+        <w:rPr>
+          <w:b/>
+          <w:sz w:val="28"/>
+        </w:rPr>
+        <w:t xml:space="preserve"> Clock Based Automation Test Execution</w:t>
+      </w:r>
+      <w:r>
+        <w:rPr>
+          <w:sz w:val="28"/>
+        </w:rPr>
+        <w:t>:</w:t>
+      </w:r>
+    </w:p>
+    <w:p>
+      <w:pPr>
+        <w:rPr>
+          <w:sz w:val="20"/>
+        </w:rPr>
+      </w:pPr>
+      <w:r>
+        <w:rPr>
+          <w:sz w:val="20"/>
+        </w:rPr>
+        <w:t>Products covered i</w:t>
+      </w:r>
+      <w:r>
+        <w:rPr>
+          <w:sz w:val="20"/>
+        </w:rPr>
+        <w:t>n the scheduled execution</w:t>
+      </w:r>
+    </w:p>
+    <w:p>
+      <w:pPr>
+        <w:rPr>
+          <w:sz w:val="20"/>
+        </w:rPr>
+      </w:pPr>
+      <w:r>
+        <w:rPr>
+          <w:b/>
+          <w:sz w:val="20"/>
+        </w:rPr>
+        <w:t>APIs</w:t>
+      </w:r>
+      <w:r>
+        <w:rPr>
+          <w:sz w:val="20"/>
+        </w:rPr>
+        <w:t>:  All tests</w:t>
+      </w:r>
+    </w:p>
+    <w:p>
+      <w:pPr>
+        <w:rPr>
+          <w:sz w:val="20"/>
+        </w:rPr>
+      </w:pPr>
+      <w:r>
+        <w:rPr>
+          <w:b/>
+          <w:sz w:val="20"/>
+        </w:rPr>
+        <w:t>Provider Directory</w:t>
+      </w:r>
+      <w:r>
+        <w:rPr>
+          <w:sz w:val="20"/>
+        </w:rPr>
+        <w:t>:  We have to be careful, duration is the issue</w:t>
+      </w:r>
+    </w:p>
+    <w:p>
+      <w:pPr>
+        <w:pStyle w:val="ListParagraph"/>
+        <w:numPr>
+          <w:ilvl w:val="0"/>
+          <w:numId w:val="1"/>
+        </w:numPr>
+        <w:rPr>
+          <w:sz w:val="20"/>
+        </w:rPr>
+      </w:pPr>
+      <w:r>
+        <w:rPr>
+          <w:sz w:val="20"/>
+        </w:rPr>
+        <w:t>Duration is defined by data file contents</w:t>
+      </w:r>
+    </w:p>
+    <w:p>
+      <w:pPr>
+        <w:rPr>
+          <w:sz w:val="20"/>
+        </w:rPr>
+      </w:pPr>
+      <w:r>
+        <w:rPr>
+          <w:b/>
+          <w:sz w:val="20"/>
+        </w:rPr>
+        <w:t>Market Place</w:t>
+      </w:r>
+      <w:r>
+        <w:rPr>
+          <w:sz w:val="20"/>
+        </w:rPr>
+        <w:t>: Shopping &amp; Buying: We have to be careful, duration is the issue</w:t>
+      </w:r>
+    </w:p>
+    <w:p>
+      <w:pPr>
+        <w:pStyle w:val="ListParagraph"/>
+        <w:numPr>
+          <w:ilvl w:val="0"/>
+          <w:numId w:val="1"/>
+        </w:numPr>
+        <w:rPr>
+          <w:sz w:val="20"/>
+        </w:rPr>
+      </w:pPr>
+      <w:r>
+        <w:rPr>
+          <w:sz w:val="20"/>
+        </w:rPr>
+        <w:t>Product management and Business Analysis drive the test selection</w:t>
+      </w:r>
+    </w:p>
+    <w:p>
+      <w:pPr>
+        <w:pStyle w:val="ListParagraph"/>
+        <w:numPr>
+          <w:ilvl w:val="1"/>
+          <w:numId w:val="1"/>
+        </w:numPr>
+        <w:rPr>
+          <w:sz w:val="20"/>
+        </w:rPr>
+      </w:pPr>
+      <w:r>
+        <w:rPr>
+          <w:sz w:val="20"/>
+        </w:rPr>
+        <w:t xml:space="preserve">Test Automation team management configures to meet the test selections and complete the minimum necessary product validation through </w:t>
+      </w:r>
+      <w:r>
+        <w:rPr>
+          <w:sz w:val="20"/>
+        </w:rPr>
+        <w:t>MVP Test Selection</w:t>
+      </w:r>
+    </w:p>
+    <w:p>
+      <w:pPr>
+        <w:pStyle w:val="ListParagraph"/>
+        <w:numPr>
+          <w:ilvl w:val="0"/>
+          <w:numId w:val="1"/>
+        </w:numPr>
+        <w:rPr>
+          <w:sz w:val="20"/>
+        </w:rPr>
+      </w:pPr>
+      <w:r>
+        <w:rPr>
+          <w:sz w:val="20"/>
+        </w:rPr>
+        <w:t>Due to the massive variability of the market place application there is considerable work in selecting levels of testing to execute.  Now that scaling is complete we can approach this work</w:t>
+      </w:r>
+    </w:p>
+    <w:p>
+      <w:pPr>
+        <w:rPr>
+          <w:sz w:val="20"/>
+        </w:rPr>
+      </w:pPr>
+      <w:r>
+        <w:rPr>
+          <w:b/>
+          <w:sz w:val="20"/>
+        </w:rPr>
+        <w:t>Enrollee Self Service</w:t>
+      </w:r>
+      <w:r>
+        <w:rPr>
+          <w:sz w:val="20"/>
+        </w:rPr>
+        <w:t xml:space="preserve">:  Product testing is in </w:t>
+      </w:r>
+      <w:proofErr w:type="spellStart"/>
+      <w:r>
+        <w:rPr>
+          <w:sz w:val="20"/>
+        </w:rPr>
+        <w:t>it’s</w:t>
+      </w:r>
+      <w:proofErr w:type="spellEnd"/>
+      <w:r>
+        <w:rPr>
+          <w:sz w:val="20"/>
+        </w:rPr>
+        <w:t xml:space="preserve"> infancy but will be added to the Scheduled test cycle.</w:t>
+      </w:r>
+    </w:p>
+    <w:p>
+      <w:pPr>
+        <w:rPr>
+          <w:sz w:val="20"/>
+        </w:rPr>
+      </w:pPr>
+    </w:p>
+    <w:p>
+      <w:pPr>
+        <w:rPr>
+          <w:b/>
+          <w:sz w:val="28"/>
+        </w:rPr>
+      </w:pPr>
+      <w:r>
+        <w:rPr>
+          <w:b/>
+          <w:sz w:val="28"/>
+        </w:rPr>
+        <w:t>Lastly of importance</w:t>
+      </w:r>
+    </w:p>
+    <w:p>
+      <w:pPr>
+        <w:rPr>
+          <w:sz w:val="20"/>
+        </w:rPr>
+      </w:pPr>
+      <w:r>
+        <w:rPr>
+          <w:b/>
+          <w:sz w:val="20"/>
+        </w:rPr>
+        <w:t xml:space="preserve">Test </w:t>
       </w:r>
       <w:bookmarkStart w:id="0" w:name="_GoBack"/>
       <w:bookmarkEnd w:id="0"/>
+      <w:r>
+        <w:rPr>
+          <w:b/>
+          <w:sz w:val="20"/>
+        </w:rPr>
+        <w:t xml:space="preserve">Reporting:  </w:t>
+      </w:r>
+      <w:r>
+        <w:rPr>
+          <w:sz w:val="20"/>
+        </w:rPr>
+        <w:t xml:space="preserve"> The team did some significant work in improving the content of the test reporting for API</w:t>
+      </w:r>
+    </w:p>
+    <w:p>
+      <w:pPr>
+        <w:pStyle w:val="ListParagraph"/>
+        <w:numPr>
+          <w:ilvl w:val="0"/>
+          <w:numId w:val="1"/>
+        </w:numPr>
+        <w:rPr>
+          <w:sz w:val="20"/>
+        </w:rPr>
+      </w:pPr>
+      <w:r>
+        <w:rPr>
+          <w:sz w:val="20"/>
+        </w:rPr>
+        <w:t xml:space="preserve">We need to refactor in a selected manner all of our market place and provider directory test reports for similar improvement </w:t>
+      </w:r>
     </w:p>
     <w:sectPr>
       <w:pgSz w:w="12240" w:h="15840"/>
@@ -65,6 +525,215 @@
     </w:sectPr>
   </w:body>
 </w:document>
+</file>
+
+<file path=word/numbering.xml><?xml version="1.0" encoding="utf-8"?>
+<w:numbering xmlns:wpc="http://schemas.microsoft.com/office/word/2010/wordprocessingCanvas" xmlns:mc="http://schemas.openxmlformats.org/markup-compatibility/2006" xmlns:o="urn:schemas-microsoft-com:office:office" xmlns:r="http://schemas.openxmlformats.org/officeDocument/2006/relationships" xmlns:m="http://schemas.openxmlformats.org/officeDocument/2006/math" xmlns:v="urn:schemas-microsoft-com:vml" xmlns:wp14="http://schemas.microsoft.com/office/word/2010/wordprocessingDrawing" xmlns:wp="http://schemas.openxmlformats.org/drawingml/2006/wordprocessingDrawing" xmlns:w10="urn:schemas-microsoft-com:office:word" xmlns:w="http://schemas.openxmlformats.org/wordprocessingml/2006/main" xmlns:w14="http://schemas.microsoft.com/office/word/2010/wordml" xmlns:w15="http://schemas.microsoft.com/office/word/2012/wordml" xmlns:wpg="http://schemas.microsoft.com/office/word/2010/wordprocessingGroup" xmlns:wpi="http://schemas.microsoft.com/office/word/2010/wordprocessingInk" xmlns:wne="http://schemas.microsoft.com/office/word/2006/wordml" xmlns:wps="http://schemas.microsoft.com/office/word/2010/wordprocessingShape" mc:Ignorable="w14 w15 wp14">
+  <w:abstractNum w:abstractNumId="0" w15:restartNumberingAfterBreak="0">
+    <w:nsid w:val="0A64500E"/>
+    <w:multiLevelType w:val="hybridMultilevel"/>
+    <w:tmpl w:val="92F2BAF2"/>
+    <w:lvl w:ilvl="0" w:tplc="1C7AC900">
+      <w:numFmt w:val="bullet"/>
+      <w:lvlText w:val=""/>
+      <w:lvlJc w:val="left"/>
+      <w:pPr>
+        <w:ind w:left="720" w:hanging="360"/>
+      </w:pPr>
+      <w:rPr>
+        <w:rFonts w:ascii="Symbol" w:eastAsiaTheme="minorHAnsi" w:hAnsi="Symbol" w:cstheme="minorBidi" w:hint="default"/>
+      </w:rPr>
+    </w:lvl>
+    <w:lvl w:ilvl="1" w:tplc="04090003">
+      <w:start w:val="1"/>
+      <w:numFmt w:val="bullet"/>
+      <w:lvlText w:val="o"/>
+      <w:lvlJc w:val="left"/>
+      <w:pPr>
+        <w:ind w:left="1440" w:hanging="360"/>
+      </w:pPr>
+      <w:rPr>
+        <w:rFonts w:ascii="Courier New" w:hAnsi="Courier New" w:cs="Courier New" w:hint="default"/>
+      </w:rPr>
+    </w:lvl>
+    <w:lvl w:ilvl="2" w:tplc="04090005" w:tentative="1">
+      <w:start w:val="1"/>
+      <w:numFmt w:val="bullet"/>
+      <w:lvlText w:val=""/>
+      <w:lvlJc w:val="left"/>
+      <w:pPr>
+        <w:ind w:left="2160" w:hanging="360"/>
+      </w:pPr>
+      <w:rPr>
+        <w:rFonts w:ascii="Wingdings" w:hAnsi="Wingdings" w:hint="default"/>
+      </w:rPr>
+    </w:lvl>
+    <w:lvl w:ilvl="3" w:tplc="04090001" w:tentative="1">
+      <w:start w:val="1"/>
+      <w:numFmt w:val="bullet"/>
+      <w:lvlText w:val=""/>
+      <w:lvlJc w:val="left"/>
+      <w:pPr>
+        <w:ind w:left="2880" w:hanging="360"/>
+      </w:pPr>
+      <w:rPr>
+        <w:rFonts w:ascii="Symbol" w:hAnsi="Symbol" w:hint="default"/>
+      </w:rPr>
+    </w:lvl>
+    <w:lvl w:ilvl="4" w:tplc="04090003" w:tentative="1">
+      <w:start w:val="1"/>
+      <w:numFmt w:val="bullet"/>
+      <w:lvlText w:val="o"/>
+      <w:lvlJc w:val="left"/>
+      <w:pPr>
+        <w:ind w:left="3600" w:hanging="360"/>
+      </w:pPr>
+      <w:rPr>
+        <w:rFonts w:ascii="Courier New" w:hAnsi="Courier New" w:cs="Courier New" w:hint="default"/>
+      </w:rPr>
+    </w:lvl>
+    <w:lvl w:ilvl="5" w:tplc="04090005" w:tentative="1">
+      <w:start w:val="1"/>
+      <w:numFmt w:val="bullet"/>
+      <w:lvlText w:val=""/>
+      <w:lvlJc w:val="left"/>
+      <w:pPr>
+        <w:ind w:left="4320" w:hanging="360"/>
+      </w:pPr>
+      <w:rPr>
+        <w:rFonts w:ascii="Wingdings" w:hAnsi="Wingdings" w:hint="default"/>
+      </w:rPr>
+    </w:lvl>
+    <w:lvl w:ilvl="6" w:tplc="04090001" w:tentative="1">
+      <w:start w:val="1"/>
+      <w:numFmt w:val="bullet"/>
+      <w:lvlText w:val=""/>
+      <w:lvlJc w:val="left"/>
+      <w:pPr>
+        <w:ind w:left="5040" w:hanging="360"/>
+      </w:pPr>
+      <w:rPr>
+        <w:rFonts w:ascii="Symbol" w:hAnsi="Symbol" w:hint="default"/>
+      </w:rPr>
+    </w:lvl>
+    <w:lvl w:ilvl="7" w:tplc="04090003" w:tentative="1">
+      <w:start w:val="1"/>
+      <w:numFmt w:val="bullet"/>
+      <w:lvlText w:val="o"/>
+      <w:lvlJc w:val="left"/>
+      <w:pPr>
+        <w:ind w:left="5760" w:hanging="360"/>
+      </w:pPr>
+      <w:rPr>
+        <w:rFonts w:ascii="Courier New" w:hAnsi="Courier New" w:cs="Courier New" w:hint="default"/>
+      </w:rPr>
+    </w:lvl>
+    <w:lvl w:ilvl="8" w:tplc="04090005" w:tentative="1">
+      <w:start w:val="1"/>
+      <w:numFmt w:val="bullet"/>
+      <w:lvlText w:val=""/>
+      <w:lvlJc w:val="left"/>
+      <w:pPr>
+        <w:ind w:left="6480" w:hanging="360"/>
+      </w:pPr>
+      <w:rPr>
+        <w:rFonts w:ascii="Wingdings" w:hAnsi="Wingdings" w:hint="default"/>
+      </w:rPr>
+    </w:lvl>
+  </w:abstractNum>
+  <w:abstractNum w:abstractNumId="1" w15:restartNumberingAfterBreak="0">
+    <w:nsid w:val="48BD2E49"/>
+    <w:multiLevelType w:val="hybridMultilevel"/>
+    <w:tmpl w:val="AF001228"/>
+    <w:lvl w:ilvl="0" w:tplc="0409000F">
+      <w:start w:val="1"/>
+      <w:numFmt w:val="decimal"/>
+      <w:lvlText w:val="%1."/>
+      <w:lvlJc w:val="left"/>
+      <w:pPr>
+        <w:ind w:left="720" w:hanging="360"/>
+      </w:pPr>
+    </w:lvl>
+    <w:lvl w:ilvl="1" w:tplc="04090019" w:tentative="1">
+      <w:start w:val="1"/>
+      <w:numFmt w:val="lowerLetter"/>
+      <w:lvlText w:val="%2."/>
+      <w:lvlJc w:val="left"/>
+      <w:pPr>
+        <w:ind w:left="1440" w:hanging="360"/>
+      </w:pPr>
+    </w:lvl>
+    <w:lvl w:ilvl="2" w:tplc="0409001B" w:tentative="1">
+      <w:start w:val="1"/>
+      <w:numFmt w:val="lowerRoman"/>
+      <w:lvlText w:val="%3."/>
+      <w:lvlJc w:val="right"/>
+      <w:pPr>
+        <w:ind w:left="2160" w:hanging="180"/>
+      </w:pPr>
+    </w:lvl>
+    <w:lvl w:ilvl="3" w:tplc="0409000F" w:tentative="1">
+      <w:start w:val="1"/>
+      <w:numFmt w:val="decimal"/>
+      <w:lvlText w:val="%4."/>
+      <w:lvlJc w:val="left"/>
+      <w:pPr>
+        <w:ind w:left="2880" w:hanging="360"/>
+      </w:pPr>
+    </w:lvl>
+    <w:lvl w:ilvl="4" w:tplc="04090019" w:tentative="1">
+      <w:start w:val="1"/>
+      <w:numFmt w:val="lowerLetter"/>
+      <w:lvlText w:val="%5."/>
+      <w:lvlJc w:val="left"/>
+      <w:pPr>
+        <w:ind w:left="3600" w:hanging="360"/>
+      </w:pPr>
+    </w:lvl>
+    <w:lvl w:ilvl="5" w:tplc="0409001B" w:tentative="1">
+      <w:start w:val="1"/>
+      <w:numFmt w:val="lowerRoman"/>
+      <w:lvlText w:val="%6."/>
+      <w:lvlJc w:val="right"/>
+      <w:pPr>
+        <w:ind w:left="4320" w:hanging="180"/>
+      </w:pPr>
+    </w:lvl>
+    <w:lvl w:ilvl="6" w:tplc="0409000F" w:tentative="1">
+      <w:start w:val="1"/>
+      <w:numFmt w:val="decimal"/>
+      <w:lvlText w:val="%7."/>
+      <w:lvlJc w:val="left"/>
+      <w:pPr>
+        <w:ind w:left="5040" w:hanging="360"/>
+      </w:pPr>
+    </w:lvl>
+    <w:lvl w:ilvl="7" w:tplc="04090019" w:tentative="1">
+      <w:start w:val="1"/>
+      <w:numFmt w:val="lowerLetter"/>
+      <w:lvlText w:val="%8."/>
+      <w:lvlJc w:val="left"/>
+      <w:pPr>
+        <w:ind w:left="5760" w:hanging="360"/>
+      </w:pPr>
+    </w:lvl>
+    <w:lvl w:ilvl="8" w:tplc="0409001B" w:tentative="1">
+      <w:start w:val="1"/>
+      <w:numFmt w:val="lowerRoman"/>
+      <w:lvlText w:val="%9."/>
+      <w:lvlJc w:val="right"/>
+      <w:pPr>
+        <w:ind w:left="6480" w:hanging="180"/>
+      </w:pPr>
+    </w:lvl>
+  </w:abstractNum>
+  <w:num w:numId="1">
+    <w:abstractNumId w:val="0"/>
+  </w:num>
+  <w:num w:numId="2">
+    <w:abstractNumId w:val="1"/>
+  </w:num>
+</w:numbering>
 </file>
 
 <file path=word/styles.xml><?xml version="1.0" encoding="utf-8"?>
@@ -488,6 +1157,17 @@
     <w:semiHidden/>
     <w:unhideWhenUsed/>
   </w:style>
+  <w:style w:type="paragraph" w:styleId="ListParagraph">
+    <w:name w:val="List Paragraph"/>
+    <w:basedOn w:val="Normal"/>
+    <w:uiPriority w:val="34"/>
+    <w:qFormat/>
+    <w:rsid w:val="001F4910"/>
+    <w:pPr>
+      <w:ind w:left="720"/>
+      <w:contextualSpacing/>
+    </w:pPr>
+  </w:style>
 </w:styles>
 </file>
 

</xml_diff>